<commit_message>
CLAP_V1.2 - Test Plan fix
</commit_message>
<xml_diff>
--- a/SE 4485.001 - Documents/group1-Test Plan.docx
+++ b/SE 4485.001 - Documents/group1-Test Plan.docx
@@ -739,12 +739,14 @@
       <w:r>
         <w:t xml:space="preserve"> </w:t>
       </w:r>
+      <w:proofErr w:type="gramStart"/>
       <w:r>
         <w:t>v</w:t>
       </w:r>
       <w:r>
         <w:t>erifies</w:t>
       </w:r>
+      <w:proofErr w:type="gramEnd"/>
       <w:r>
         <w:t xml:space="preserve"> critical workflows</w:t>
       </w:r>
@@ -5535,12 +5537,14 @@
         </w:rPr>
         <w:t xml:space="preserve">On successful ingestion, a new </w:t>
       </w:r>
+      <w:proofErr w:type="gramStart"/>
       <w:r>
         <w:rPr>
           <w:spacing w:val="-2"/>
         </w:rPr>
         <w:t>cleaned</w:t>
       </w:r>
+      <w:proofErr w:type="gramEnd"/>
       <w:r>
         <w:rPr>
           <w:spacing w:val="-2"/>
@@ -7639,7 +7643,15 @@
         <w:t>Decision Table Testing:</w:t>
       </w:r>
       <w:r>
-        <w:t xml:space="preserve"> Tests county conditions affecting prediction display readiness.</w:t>
+        <w:t xml:space="preserve"> </w:t>
+      </w:r>
+      <w:proofErr w:type="gramStart"/>
+      <w:r>
+        <w:t>Tests</w:t>
+      </w:r>
+      <w:proofErr w:type="gramEnd"/>
+      <w:r>
+        <w:t xml:space="preserve"> county conditions affecting prediction display readiness.</w:t>
       </w:r>
     </w:p>
     <w:p>
@@ -7874,7 +7886,21 @@
         <w:rPr>
           <w:spacing w:val="-2"/>
         </w:rPr>
-        <w:t>Screen reader (e.g. NVDA / VoiceOver) available.</w:t>
+        <w:t xml:space="preserve">Screen reader (e.g. NVDA / </w:t>
+      </w:r>
+      <w:proofErr w:type="spellStart"/>
+      <w:r>
+        <w:rPr>
+          <w:spacing w:val="-2"/>
+        </w:rPr>
+        <w:t>VoiceOver</w:t>
+      </w:r>
+      <w:proofErr w:type="spellEnd"/>
+      <w:r>
+        <w:rPr>
+          <w:spacing w:val="-2"/>
+        </w:rPr>
+        <w:t>) available.</w:t>
       </w:r>
     </w:p>
     <w:p>
@@ -8033,8 +8059,16 @@
         <w:rPr>
           <w:spacing w:val="-2"/>
         </w:rPr>
-        <w:t xml:space="preserve"> labels, contrast</w:t>
-      </w:r>
+        <w:t xml:space="preserve"> labels, </w:t>
+      </w:r>
+      <w:proofErr w:type="gramStart"/>
+      <w:r>
+        <w:rPr>
+          <w:spacing w:val="-2"/>
+        </w:rPr>
+        <w:t>contrast</w:t>
+      </w:r>
+      <w:proofErr w:type="gramEnd"/>
       <w:r>
         <w:rPr>
           <w:spacing w:val="-2"/>
@@ -8385,7 +8419,21 @@
         <w:rPr>
           <w:spacing w:val="-2"/>
         </w:rPr>
-        <w:t>Screen reader correctly identifies controls and outputs.</w:t>
+        <w:t xml:space="preserve">Screen </w:t>
+      </w:r>
+      <w:proofErr w:type="gramStart"/>
+      <w:r>
+        <w:rPr>
+          <w:spacing w:val="-2"/>
+        </w:rPr>
+        <w:t>reader</w:t>
+      </w:r>
+      <w:proofErr w:type="gramEnd"/>
+      <w:r>
+        <w:rPr>
+          <w:spacing w:val="-2"/>
+        </w:rPr>
+        <w:t xml:space="preserve"> correctly identifies controls and outputs.</w:t>
       </w:r>
     </w:p>
     <w:p>
@@ -9893,7 +9941,21 @@
         <w:rPr>
           <w:spacing w:val="-2"/>
         </w:rPr>
-        <w:t xml:space="preserve"> combinations of error states </w:t>
+        <w:t xml:space="preserve"> combinations of </w:t>
+      </w:r>
+      <w:proofErr w:type="gramStart"/>
+      <w:r>
+        <w:rPr>
+          <w:spacing w:val="-2"/>
+        </w:rPr>
+        <w:t>error states</w:t>
+      </w:r>
+      <w:proofErr w:type="gramEnd"/>
+      <w:r>
+        <w:rPr>
+          <w:spacing w:val="-2"/>
+        </w:rPr>
+        <w:t xml:space="preserve"> </w:t>
       </w:r>
       <w:r>
         <w:rPr>
@@ -10267,8 +10329,18 @@
           <w:iCs/>
           <w:spacing w:val="-2"/>
         </w:rPr>
-        <w:t>.pkl</w:t>
-      </w:r>
+        <w:t>.</w:t>
+      </w:r>
+      <w:proofErr w:type="spellStart"/>
+      <w:r>
+        <w:rPr>
+          <w:i/>
+          <w:iCs/>
+          <w:spacing w:val="-2"/>
+        </w:rPr>
+        <w:t>pkl</w:t>
+      </w:r>
+      <w:proofErr w:type="spellEnd"/>
       <w:r>
         <w:rPr>
           <w:spacing w:val="-2"/>
@@ -10874,7 +10946,21 @@
         <w:rPr>
           <w:spacing w:val="-2"/>
         </w:rPr>
-        <w:t>, including ingestion reliability and dashboard availability over a defined observation window. It checks that the system meets reliability &amp; availability thresholds, and generates sufficient logs to compute these metrics and diagnose anomalies.</w:t>
+        <w:t xml:space="preserve">, including ingestion reliability and dashboard availability over a defined observation window. It checks that the system meets reliability &amp; availability </w:t>
+      </w:r>
+      <w:proofErr w:type="gramStart"/>
+      <w:r>
+        <w:rPr>
+          <w:spacing w:val="-2"/>
+        </w:rPr>
+        <w:t>thresholds, and</w:t>
+      </w:r>
+      <w:proofErr w:type="gramEnd"/>
+      <w:r>
+        <w:rPr>
+          <w:spacing w:val="-2"/>
+        </w:rPr>
+        <w:t xml:space="preserve"> generates sufficient logs to compute these metrics and diagnose anomalies.</w:t>
       </w:r>
     </w:p>
     <w:p>
@@ -14731,7 +14817,21 @@
         <w:rPr>
           <w:spacing w:val="-2"/>
         </w:rPr>
-        <w:t xml:space="preserve"> is returned for each county.</w:t>
+        <w:t xml:space="preserve"> is returned </w:t>
+      </w:r>
+      <w:proofErr w:type="gramStart"/>
+      <w:r>
+        <w:rPr>
+          <w:spacing w:val="-2"/>
+        </w:rPr>
+        <w:t>for</w:t>
+      </w:r>
+      <w:proofErr w:type="gramEnd"/>
+      <w:r>
+        <w:rPr>
+          <w:spacing w:val="-2"/>
+        </w:rPr>
+        <w:t xml:space="preserve"> each county.</w:t>
       </w:r>
     </w:p>
     <w:p>
@@ -15219,7 +15319,15 @@
         <w:t xml:space="preserve"> </w:t>
       </w:r>
       <w:r>
-        <w:t>This technique groups inputs into behaviorally similar partitions, allowing representative values to stand in for the whole class. It’s used when requirements define clear categories of input behavior</w:t>
+        <w:t xml:space="preserve">This technique </w:t>
+      </w:r>
+      <w:proofErr w:type="gramStart"/>
+      <w:r>
+        <w:t>groups inputs</w:t>
+      </w:r>
+      <w:proofErr w:type="gramEnd"/>
+      <w:r>
+        <w:t xml:space="preserve"> into behaviorally similar partitions, allowing representative values to stand in for the whole class. It’s used when requirements define clear categories of input behavior</w:t>
       </w:r>
       <w:r>
         <w:t>.</w:t>
@@ -15400,7 +15508,15 @@
         <w:t>Rationale:</w:t>
       </w:r>
       <w:r>
-        <w:t xml:space="preserve"> Decision tables cover each meaningful combinations of multiple error causes that generate distinct behaviors.</w:t>
+        <w:t xml:space="preserve"> Decision tables cover each meaningful </w:t>
+      </w:r>
+      <w:proofErr w:type="gramStart"/>
+      <w:r>
+        <w:t>combinations</w:t>
+      </w:r>
+      <w:proofErr w:type="gramEnd"/>
+      <w:r>
+        <w:t xml:space="preserve"> of multiple error causes that generate distinct behaviors.</w:t>
       </w:r>
     </w:p>
     <w:p>
@@ -17905,7 +18021,23 @@
                 <w:sz w:val="22"/>
                 <w:szCs w:val="22"/>
               </w:rPr>
-              <w:t>TC-01 ensures that a new CSV is generated / updated per successful ingestion run.</w:t>
+              <w:t xml:space="preserve">TC-01 ensures that a new CSV is generated / updated </w:t>
+            </w:r>
+            <w:proofErr w:type="gramStart"/>
+            <w:r>
+              <w:rPr>
+                <w:sz w:val="22"/>
+                <w:szCs w:val="22"/>
+              </w:rPr>
+              <w:t>per</w:t>
+            </w:r>
+            <w:proofErr w:type="gramEnd"/>
+            <w:r>
+              <w:rPr>
+                <w:sz w:val="22"/>
+                <w:szCs w:val="22"/>
+              </w:rPr>
+              <w:t xml:space="preserve"> successful ingestion run.</w:t>
             </w:r>
           </w:p>
         </w:tc>
@@ -19392,7 +19524,15 @@
                 <w:sz w:val="22"/>
                 <w:szCs w:val="22"/>
               </w:rPr>
-              <w:t>NFR verification</w:t>
+              <w:t xml:space="preserve">NFR </w:t>
+            </w:r>
+            <w:proofErr w:type="gramStart"/>
+            <w:r>
+              <w:rPr>
+                <w:sz w:val="22"/>
+                <w:szCs w:val="22"/>
+              </w:rPr>
+              <w:t>verification</w:t>
             </w:r>
             <w:r>
               <w:rPr>
@@ -19408,6 +19548,7 @@
               </w:rPr>
               <w:t>.</w:t>
             </w:r>
+            <w:proofErr w:type="gramEnd"/>
           </w:p>
         </w:tc>
       </w:tr>
@@ -19967,7 +20108,23 @@
                 <w:sz w:val="22"/>
                 <w:szCs w:val="22"/>
               </w:rPr>
-              <w:t>TC-04 requires dashboard uptime m</w:t>
+              <w:t xml:space="preserve">TC-04 requires </w:t>
+            </w:r>
+            <w:proofErr w:type="gramStart"/>
+            <w:r>
+              <w:rPr>
+                <w:sz w:val="22"/>
+                <w:szCs w:val="22"/>
+              </w:rPr>
+              <w:t>dashboard uptime</w:t>
+            </w:r>
+            <w:proofErr w:type="gramEnd"/>
+            <w:r>
+              <w:rPr>
+                <w:sz w:val="22"/>
+                <w:szCs w:val="22"/>
+              </w:rPr>
+              <w:t xml:space="preserve"> m</w:t>
             </w:r>
             <w:r>
               <w:rPr>
@@ -20259,7 +20416,15 @@
         <w:t xml:space="preserve"> 4.4 </w:t>
       </w:r>
       <w:r>
-        <w:t>provides a direct mapping between each system-level test case and the requirements it validates.  This matrix</w:t>
+        <w:t xml:space="preserve">provides a direct </w:t>
+      </w:r>
+      <w:proofErr w:type="gramStart"/>
+      <w:r>
+        <w:t>mapping</w:t>
+      </w:r>
+      <w:proofErr w:type="gramEnd"/>
+      <w:r>
+        <w:t xml:space="preserve"> between each system-level test case and the requirements it validates.  This matrix</w:t>
       </w:r>
       <w:r>
         <w:t xml:space="preserve"> ensures that each test case is tied to at least one FR or NFR, and that critical workflows are v</w:t>
@@ -22718,6 +22883,7 @@
                 <w:szCs w:val="24"/>
               </w:rPr>
             </w:pPr>
+            <w:proofErr w:type="gramStart"/>
             <w:r>
               <w:rPr>
                 <w:sz w:val="24"/>
@@ -22733,6 +22899,7 @@
               </w:rPr>
               <w:t>7411f5e..</w:t>
             </w:r>
+            <w:proofErr w:type="gramEnd"/>
             <w:r>
               <w:rPr>
                 <w:bCs/>
@@ -22782,6 +22949,7 @@
                 <w:szCs w:val="24"/>
               </w:rPr>
             </w:pPr>
+            <w:proofErr w:type="gramStart"/>
             <w:r>
               <w:rPr>
                 <w:sz w:val="24"/>
@@ -22805,6 +22973,7 @@
               </w:rPr>
               <w:t>..</w:t>
             </w:r>
+            <w:proofErr w:type="gramEnd"/>
             <w:r>
               <w:rPr>
                 <w:bCs/>
@@ -22854,6 +23023,7 @@
                 <w:szCs w:val="24"/>
               </w:rPr>
             </w:pPr>
+            <w:proofErr w:type="gramStart"/>
             <w:r>
               <w:rPr>
                 <w:sz w:val="24"/>
@@ -22884,6 +23054,7 @@
               </w:rPr>
               <w:t>..</w:t>
             </w:r>
+            <w:proofErr w:type="gramEnd"/>
           </w:p>
         </w:tc>
       </w:tr>
@@ -23331,7 +23502,107 @@
           <w:sz w:val="24"/>
           <w:szCs w:val="24"/>
         </w:rPr>
-        <w:t>The AQI forecast generated by the ML Learning model (e.g. LightGBM-Regressor) reflects daily average AQI. The EPA’s dataset does not account for hourly AQI updates.</w:t>
+        <w:t xml:space="preserve">The AQI forecast generated by the ML Learning model (e.g. </w:t>
+      </w:r>
+      <w:proofErr w:type="spellStart"/>
+      <w:r>
+        <w:rPr>
+          <w:sz w:val="24"/>
+          <w:szCs w:val="24"/>
+        </w:rPr>
+        <w:t>LightGBM</w:t>
+      </w:r>
+      <w:proofErr w:type="spellEnd"/>
+      <w:r>
+        <w:rPr>
+          <w:sz w:val="24"/>
+          <w:szCs w:val="24"/>
+        </w:rPr>
+        <w:t>-Regressor) reflects daily average AQI. The EPA’s dataset does not account for hourly AQI updates.</w:t>
+      </w:r>
+    </w:p>
+    <w:p>
+      <w:pPr>
+        <w:widowControl/>
+        <w:spacing w:line="276" w:lineRule="auto"/>
+        <w:jc w:val="both"/>
+        <w:rPr>
+          <w:color w:val="C00000"/>
+          <w:sz w:val="20"/>
+          <w:szCs w:val="20"/>
+        </w:rPr>
+      </w:pPr>
+    </w:p>
+    <w:p>
+      <w:pPr>
+        <w:widowControl/>
+        <w:spacing w:after="240" w:line="276" w:lineRule="auto"/>
+        <w:jc w:val="both"/>
+        <w:rPr>
+          <w:b/>
+          <w:bCs/>
+          <w:sz w:val="24"/>
+          <w:szCs w:val="24"/>
+        </w:rPr>
+      </w:pPr>
+      <w:r>
+        <w:rPr>
+          <w:b/>
+          <w:bCs/>
+          <w:sz w:val="24"/>
+          <w:szCs w:val="24"/>
+        </w:rPr>
+        <w:t>ADDITIONAL REFERENCES</w:t>
+      </w:r>
+    </w:p>
+    <w:p>
+      <w:pPr>
+        <w:widowControl/>
+        <w:numPr>
+          <w:ilvl w:val="0"/>
+          <w:numId w:val="43"/>
+        </w:numPr>
+        <w:spacing w:line="276" w:lineRule="auto"/>
+        <w:ind w:left="720"/>
+        <w:jc w:val="both"/>
+        <w:rPr>
+          <w:color w:val="0000FF"/>
+          <w:sz w:val="24"/>
+          <w:szCs w:val="24"/>
+        </w:rPr>
+      </w:pPr>
+      <w:r>
+        <w:rPr>
+          <w:color w:val="0000FF"/>
+          <w:sz w:val="24"/>
+          <w:szCs w:val="24"/>
+        </w:rPr>
+        <w:t>Jorgensen, P.C., 2013. Software Testing: A Craftsman's Approach. Auerbach Publications</w:t>
+      </w:r>
+    </w:p>
+    <w:p>
+      <w:pPr>
+        <w:widowControl/>
+        <w:numPr>
+          <w:ilvl w:val="0"/>
+          <w:numId w:val="43"/>
+        </w:numPr>
+        <w:spacing w:line="276" w:lineRule="auto"/>
+        <w:ind w:left="720"/>
+        <w:jc w:val="both"/>
+        <w:rPr>
+          <w:color w:val="0000FF"/>
+          <w:sz w:val="24"/>
+          <w:szCs w:val="24"/>
+        </w:rPr>
+      </w:pPr>
+      <w:r>
+        <w:rPr>
+          <w:color w:val="0000FF"/>
+          <w:sz w:val="24"/>
+          <w:szCs w:val="24"/>
+        </w:rPr>
+        <w:t>Mathur, A.P., 2013. Foundations of Software Testing, 2/e. Pearson Education</w:t>
       </w:r>
     </w:p>
     <w:p>
@@ -27746,6 +28017,18 @@
   </w:num>
   <w:num w:numId="42" w16cid:durableId="893201783">
     <w:abstractNumId w:val="37"/>
+  </w:num>
+  <w:num w:numId="43" w16cid:durableId="1816946645">
+    <w:abstractNumId w:val="31"/>
+    <w:lvlOverride w:ilvl="0"/>
+    <w:lvlOverride w:ilvl="1"/>
+    <w:lvlOverride w:ilvl="2"/>
+    <w:lvlOverride w:ilvl="3"/>
+    <w:lvlOverride w:ilvl="4"/>
+    <w:lvlOverride w:ilvl="5"/>
+    <w:lvlOverride w:ilvl="6"/>
+    <w:lvlOverride w:ilvl="7"/>
+    <w:lvlOverride w:ilvl="8"/>
   </w:num>
 </w:numbering>
 </file>
@@ -28157,7 +28440,6 @@
   <w:style w:type="character" w:default="1" w:styleId="DefaultParagraphFont">
     <w:name w:val="Default Paragraph Font"/>
     <w:uiPriority w:val="1"/>
-    <w:semiHidden/>
     <w:unhideWhenUsed/>
   </w:style>
   <w:style w:type="table" w:default="1" w:styleId="TableNormal">

</xml_diff>

<commit_message>
CLAP_V1.2 - Final Project Plan Update
</commit_message>
<xml_diff>
--- a/SE 4485.001 - Documents/group1-Test Plan.docx
+++ b/SE 4485.001 - Documents/group1-Test Plan.docx
@@ -781,17 +781,6 @@
     </w:p>
     <w:p>
       <w:pPr>
-        <w:pStyle w:val="BodyText"/>
-        <w:spacing w:line="276" w:lineRule="auto"/>
-        <w:jc w:val="both"/>
-        <w:rPr>
-          <w:sz w:val="22"/>
-          <w:szCs w:val="22"/>
-        </w:rPr>
-      </w:pPr>
-    </w:p>
-    <w:p>
-      <w:pPr>
         <w:spacing w:after="240" w:line="276" w:lineRule="auto"/>
         <w:jc w:val="both"/>
         <w:rPr>
@@ -1221,6 +1210,81 @@
     </w:p>
     <w:p>
       <w:pPr>
+        <w:widowControl/>
+        <w:numPr>
+          <w:ilvl w:val="0"/>
+          <w:numId w:val="9"/>
+        </w:numPr>
+        <w:autoSpaceDE/>
+        <w:autoSpaceDN/>
+        <w:spacing w:line="360" w:lineRule="auto"/>
+        <w:jc w:val="both"/>
+        <w:rPr>
+          <w:sz w:val="24"/>
+          <w:szCs w:val="24"/>
+          <w:lang w:val="en"/>
+        </w:rPr>
+      </w:pPr>
+      <w:r>
+        <w:rPr>
+          <w:sz w:val="24"/>
+          <w:szCs w:val="24"/>
+          <w:lang w:val="en"/>
+        </w:rPr>
+        <w:t>ADDITIONAL REFERENCES</w:t>
+      </w:r>
+      <w:r>
+        <w:rPr>
+          <w:sz w:val="24"/>
+          <w:szCs w:val="24"/>
+          <w:lang w:val="en"/>
+        </w:rPr>
+        <w:tab/>
+      </w:r>
+      <w:r>
+        <w:rPr>
+          <w:sz w:val="24"/>
+          <w:szCs w:val="24"/>
+          <w:lang w:val="en"/>
+        </w:rPr>
+        <w:tab/>
+      </w:r>
+      <w:r>
+        <w:rPr>
+          <w:sz w:val="24"/>
+          <w:szCs w:val="24"/>
+          <w:lang w:val="en"/>
+        </w:rPr>
+        <w:tab/>
+      </w:r>
+      <w:r>
+        <w:rPr>
+          <w:sz w:val="24"/>
+          <w:szCs w:val="24"/>
+          <w:lang w:val="en"/>
+        </w:rPr>
+        <w:tab/>
+      </w:r>
+      <w:r>
+        <w:rPr>
+          <w:sz w:val="24"/>
+          <w:szCs w:val="24"/>
+          <w:lang w:val="en"/>
+        </w:rPr>
+        <w:tab/>
+      </w:r>
+      <w:r>
+        <w:rPr>
+          <w:sz w:val="24"/>
+          <w:szCs w:val="24"/>
+          <w:lang w:val="en"/>
+        </w:rPr>
+        <w:tab/>
+        <w:t xml:space="preserve">           20</w:t>
+      </w:r>
+    </w:p>
+    <w:p>
+      <w:pPr>
         <w:spacing w:line="276" w:lineRule="auto"/>
         <w:rPr>
           <w:b/>
@@ -1300,31 +1364,7 @@
           <w:szCs w:val="24"/>
           <w:lang w:val="en"/>
         </w:rPr>
-        <w:t xml:space="preserve">Table </w:t>
-      </w:r>
-      <w:r>
-        <w:rPr>
-          <w:sz w:val="24"/>
-          <w:szCs w:val="24"/>
-          <w:lang w:val="en"/>
-        </w:rPr>
-        <w:t>2</w:t>
-      </w:r>
-      <w:r>
-        <w:rPr>
-          <w:sz w:val="24"/>
-          <w:szCs w:val="24"/>
-          <w:lang w:val="en"/>
-        </w:rPr>
-        <w:t xml:space="preserve">.1 – CLAP – </w:t>
-      </w:r>
-      <w:r>
-        <w:rPr>
-          <w:sz w:val="24"/>
-          <w:szCs w:val="24"/>
-          <w:lang w:val="en"/>
-        </w:rPr>
-        <w:t>Test Case #1</w:t>
+        <w:t>Table 2.1 – CLAP – Test Case #1</w:t>
       </w:r>
       <w:r>
         <w:rPr>
@@ -1409,31 +1449,7 @@
           <w:szCs w:val="24"/>
           <w:lang w:val="en"/>
         </w:rPr>
-        <w:t>Table 2.</w:t>
-      </w:r>
-      <w:r>
-        <w:rPr>
-          <w:sz w:val="24"/>
-          <w:szCs w:val="24"/>
-          <w:lang w:val="en"/>
-        </w:rPr>
-        <w:t>2</w:t>
-      </w:r>
-      <w:r>
-        <w:rPr>
-          <w:sz w:val="24"/>
-          <w:szCs w:val="24"/>
-          <w:lang w:val="en"/>
-        </w:rPr>
-        <w:t xml:space="preserve"> – CLAP – Test Case #</w:t>
-      </w:r>
-      <w:r>
-        <w:rPr>
-          <w:sz w:val="24"/>
-          <w:szCs w:val="24"/>
-          <w:lang w:val="en"/>
-        </w:rPr>
-        <w:t>2</w:t>
+        <w:t>Table 2.2 – CLAP – Test Case #2</w:t>
       </w:r>
       <w:r>
         <w:rPr>
@@ -1518,31 +1534,7 @@
           <w:szCs w:val="24"/>
           <w:lang w:val="en"/>
         </w:rPr>
-        <w:t>Table 2.</w:t>
-      </w:r>
-      <w:r>
-        <w:rPr>
-          <w:sz w:val="24"/>
-          <w:szCs w:val="24"/>
-          <w:lang w:val="en"/>
-        </w:rPr>
-        <w:t>3</w:t>
-      </w:r>
-      <w:r>
-        <w:rPr>
-          <w:sz w:val="24"/>
-          <w:szCs w:val="24"/>
-          <w:lang w:val="en"/>
-        </w:rPr>
-        <w:t xml:space="preserve"> – CLAP – Test Case #</w:t>
-      </w:r>
-      <w:r>
-        <w:rPr>
-          <w:sz w:val="24"/>
-          <w:szCs w:val="24"/>
-          <w:lang w:val="en"/>
-        </w:rPr>
-        <w:t>3</w:t>
+        <w:t>Table 2.3 – CLAP – Test Case #3</w:t>
       </w:r>
       <w:r>
         <w:rPr>
@@ -1627,31 +1619,7 @@
           <w:szCs w:val="24"/>
           <w:lang w:val="en"/>
         </w:rPr>
-        <w:t>Table 2.</w:t>
-      </w:r>
-      <w:r>
-        <w:rPr>
-          <w:sz w:val="24"/>
-          <w:szCs w:val="24"/>
-          <w:lang w:val="en"/>
-        </w:rPr>
-        <w:t>4</w:t>
-      </w:r>
-      <w:r>
-        <w:rPr>
-          <w:sz w:val="24"/>
-          <w:szCs w:val="24"/>
-          <w:lang w:val="en"/>
-        </w:rPr>
-        <w:t xml:space="preserve"> – CLAP – Test Case #</w:t>
-      </w:r>
-      <w:r>
-        <w:rPr>
-          <w:sz w:val="24"/>
-          <w:szCs w:val="24"/>
-          <w:lang w:val="en"/>
-        </w:rPr>
-        <w:t>4</w:t>
+        <w:t>Table 2.4 – CLAP – Test Case #4</w:t>
       </w:r>
       <w:r>
         <w:rPr>
@@ -1736,31 +1704,7 @@
           <w:szCs w:val="24"/>
           <w:lang w:val="en"/>
         </w:rPr>
-        <w:t>Table 2.</w:t>
-      </w:r>
-      <w:r>
-        <w:rPr>
-          <w:sz w:val="24"/>
-          <w:szCs w:val="24"/>
-          <w:lang w:val="en"/>
-        </w:rPr>
-        <w:t>5</w:t>
-      </w:r>
-      <w:r>
-        <w:rPr>
-          <w:sz w:val="24"/>
-          <w:szCs w:val="24"/>
-          <w:lang w:val="en"/>
-        </w:rPr>
-        <w:t xml:space="preserve"> – CLAP – Test Case #</w:t>
-      </w:r>
-      <w:r>
-        <w:rPr>
-          <w:sz w:val="24"/>
-          <w:szCs w:val="24"/>
-          <w:lang w:val="en"/>
-        </w:rPr>
-        <w:t>5</w:t>
+        <w:t>Table 2.5 – CLAP – Test Case #5</w:t>
       </w:r>
       <w:r>
         <w:rPr>
@@ -3094,34 +3038,7 @@
           <w:sz w:val="24"/>
           <w:szCs w:val="24"/>
         </w:rPr>
-        <w:t>T</w:t>
-      </w:r>
-      <w:r>
-        <w:rPr>
-          <w:b/>
-          <w:bCs/>
-          <w:sz w:val="24"/>
-          <w:szCs w:val="24"/>
-        </w:rPr>
-        <w:t xml:space="preserve">est </w:t>
-      </w:r>
-      <w:r>
-        <w:rPr>
-          <w:b/>
-          <w:bCs/>
-          <w:sz w:val="24"/>
-          <w:szCs w:val="24"/>
-        </w:rPr>
-        <w:t>C</w:t>
-      </w:r>
-      <w:r>
-        <w:rPr>
-          <w:b/>
-          <w:bCs/>
-          <w:sz w:val="24"/>
-          <w:szCs w:val="24"/>
-        </w:rPr>
-        <w:t xml:space="preserve">ase </w:t>
+        <w:t xml:space="preserve">Test Case </w:t>
       </w:r>
       <w:r>
         <w:rPr>
@@ -4323,6 +4240,7 @@
                 <w:spacing w:val="-2"/>
                 <w:u w:val="single"/>
               </w:rPr>
+              <w:lastRenderedPageBreak/>
               <w:t>Pre-conditions:</w:t>
             </w:r>
           </w:p>
@@ -5065,16 +4983,7 @@
           <w:sz w:val="24"/>
           <w:szCs w:val="24"/>
         </w:rPr>
-        <w:t>Test Case #</w:t>
-      </w:r>
-      <w:r>
-        <w:rPr>
-          <w:b/>
-          <w:bCs/>
-          <w:sz w:val="24"/>
-          <w:szCs w:val="24"/>
-        </w:rPr>
-        <w:t>2</w:t>
+        <w:t>Test Case #2</w:t>
       </w:r>
     </w:p>
     <w:tbl>
@@ -5134,13 +5043,7 @@
               <w:rPr>
                 <w:spacing w:val="-2"/>
               </w:rPr>
-              <w:t>TC-0</w:t>
-            </w:r>
-            <w:r>
-              <w:rPr>
-                <w:spacing w:val="-2"/>
-              </w:rPr>
-              <w:t>2</w:t>
+              <w:t>TC-02</w:t>
             </w:r>
           </w:p>
         </w:tc>
@@ -5365,25 +5268,7 @@
               <w:rPr>
                 <w:spacing w:val="-2"/>
               </w:rPr>
-              <w:t>Verify</w:t>
-            </w:r>
-            <w:r>
-              <w:rPr>
-                <w:spacing w:val="-2"/>
-              </w:rPr>
-              <w:t xml:space="preserve"> normal dashboard behavior under nominal data conditions</w:t>
-            </w:r>
-            <w:r>
-              <w:rPr>
-                <w:spacing w:val="-2"/>
-              </w:rPr>
-              <w:t>;</w:t>
-            </w:r>
-            <w:r>
-              <w:rPr>
-                <w:spacing w:val="-2"/>
-              </w:rPr>
-              <w:t xml:space="preserve"> dashboard meets performance limits, EPA-category correctness, and required usability / accessibility behavior (WCAG 2.1 AA).</w:t>
+              <w:t>Verify normal dashboard behavior under nominal data conditions; dashboard meets performance limits, EPA-category correctness, and required usability / accessibility behavior (WCAG 2.1 AA).</w:t>
             </w:r>
           </w:p>
         </w:tc>
@@ -6118,6 +6003,7 @@
                 <w:spacing w:val="-2"/>
                 <w:u w:val="single"/>
               </w:rPr>
+              <w:lastRenderedPageBreak/>
               <w:t>Test Techniques Used:</w:t>
             </w:r>
           </w:p>
@@ -7305,25 +7191,7 @@
               <w:rPr>
                 <w:spacing w:val="-2"/>
               </w:rPr>
-              <w:t>V</w:t>
-            </w:r>
-            <w:r>
-              <w:rPr>
-                <w:spacing w:val="-2"/>
-              </w:rPr>
-              <w:t>erif</w:t>
-            </w:r>
-            <w:r>
-              <w:rPr>
-                <w:spacing w:val="-2"/>
-              </w:rPr>
-              <w:t>y</w:t>
-            </w:r>
-            <w:r>
-              <w:rPr>
-                <w:spacing w:val="-2"/>
-              </w:rPr>
-              <w:t xml:space="preserve"> </w:t>
+              <w:t xml:space="preserve">Verify </w:t>
             </w:r>
             <w:r>
               <w:rPr>
@@ -7335,19 +7203,7 @@
               <w:rPr>
                 <w:spacing w:val="-2"/>
               </w:rPr>
-              <w:t xml:space="preserve"> </w:t>
-            </w:r>
-            <w:r>
-              <w:rPr>
-                <w:spacing w:val="-2"/>
-              </w:rPr>
-              <w:t>handling of</w:t>
-            </w:r>
-            <w:r>
-              <w:rPr>
-                <w:spacing w:val="-2"/>
-              </w:rPr>
-              <w:t xml:space="preserve"> error conditions encountered during the </w:t>
+              <w:t xml:space="preserve"> handling of error conditions encountered during the </w:t>
             </w:r>
             <w:r>
               <w:rPr>
@@ -7361,31 +7217,7 @@
               <w:rPr>
                 <w:spacing w:val="-2"/>
               </w:rPr>
-              <w:t xml:space="preserve"> workflow</w:t>
-            </w:r>
-            <w:r>
-              <w:rPr>
-                <w:spacing w:val="-2"/>
-              </w:rPr>
-              <w:t>;</w:t>
-            </w:r>
-            <w:r>
-              <w:rPr>
-                <w:spacing w:val="-2"/>
-              </w:rPr>
-              <w:t xml:space="preserve"> </w:t>
-            </w:r>
-            <w:r>
-              <w:rPr>
-                <w:spacing w:val="-2"/>
-              </w:rPr>
-              <w:t>e</w:t>
-            </w:r>
-            <w:r>
-              <w:rPr>
-                <w:spacing w:val="-2"/>
-              </w:rPr>
-              <w:t>nsure that missing / incomplete historical data, a corrupted model file, or invalid feature columns result in correct degraded behavior.</w:t>
+              <w:t xml:space="preserve"> workflow; ensure that missing / incomplete historical data, a corrupted model file, or invalid feature columns result in correct degraded behavior.</w:t>
             </w:r>
           </w:p>
         </w:tc>
@@ -8034,19 +7866,7 @@
               <w:rPr>
                 <w:spacing w:val="-2"/>
               </w:rPr>
-              <w:t xml:space="preserve"> Map each error condition</w:t>
-            </w:r>
-            <w:r>
-              <w:rPr>
-                <w:spacing w:val="-2"/>
-              </w:rPr>
-              <w:t xml:space="preserve"> </w:t>
-            </w:r>
-            <w:r>
-              <w:rPr>
-                <w:spacing w:val="-2"/>
-              </w:rPr>
-              <w:t>to expected UI  and  logging outcomes.</w:t>
+              <w:t xml:space="preserve"> Map each error condition to expected UI  and  logging outcomes.</w:t>
             </w:r>
           </w:p>
           <w:p>
@@ -8074,43 +7894,7 @@
               <w:rPr>
                 <w:spacing w:val="-2"/>
               </w:rPr>
-              <w:t xml:space="preserve"> Exercise combinations of error state</w:t>
-            </w:r>
-            <w:r>
-              <w:rPr>
-                <w:spacing w:val="-2"/>
-              </w:rPr>
-              <w:t>s;</w:t>
-            </w:r>
-            <w:r>
-              <w:rPr>
-                <w:spacing w:val="-2"/>
-              </w:rPr>
-              <w:t xml:space="preserve"> ensure correct warnings </w:t>
-            </w:r>
-            <w:r>
-              <w:rPr>
-                <w:spacing w:val="-2"/>
-              </w:rPr>
-              <w:t>&amp;</w:t>
-            </w:r>
-            <w:r>
-              <w:rPr>
-                <w:spacing w:val="-2"/>
-              </w:rPr>
-              <w:t xml:space="preserve"> log entries are produced for e</w:t>
-            </w:r>
-            <w:r>
-              <w:rPr>
-                <w:spacing w:val="-2"/>
-              </w:rPr>
-              <w:t>very</w:t>
-            </w:r>
-            <w:r>
-              <w:rPr>
-                <w:spacing w:val="-2"/>
-              </w:rPr>
-              <w:t xml:space="preserve"> combination.</w:t>
+              <w:t xml:space="preserve"> Exercise combinations of error states; ensure correct warnings &amp; log entries are produced for every combination.</w:t>
             </w:r>
           </w:p>
           <w:p>
@@ -8738,16 +8522,7 @@
           <w:sz w:val="24"/>
           <w:szCs w:val="24"/>
         </w:rPr>
-        <w:t>Test Case #</w:t>
-      </w:r>
-      <w:r>
-        <w:rPr>
-          <w:b/>
-          <w:bCs/>
-          <w:sz w:val="24"/>
-          <w:szCs w:val="24"/>
-        </w:rPr>
-        <w:t>4</w:t>
+        <w:t>Test Case #4</w:t>
       </w:r>
     </w:p>
     <w:tbl>
@@ -9032,97 +8807,7 @@
               <w:rPr>
                 <w:spacing w:val="-2"/>
               </w:rPr>
-              <w:t>V</w:t>
-            </w:r>
-            <w:r>
-              <w:rPr>
-                <w:spacing w:val="-2"/>
-              </w:rPr>
-              <w:t>erif</w:t>
-            </w:r>
-            <w:r>
-              <w:rPr>
-                <w:spacing w:val="-2"/>
-              </w:rPr>
-              <w:t>y</w:t>
-            </w:r>
-            <w:r>
-              <w:rPr>
-                <w:spacing w:val="-2"/>
-              </w:rPr>
-              <w:t xml:space="preserve"> long-term operational behavior over a defined observation window</w:t>
-            </w:r>
-            <w:r>
-              <w:rPr>
-                <w:spacing w:val="-2"/>
-              </w:rPr>
-              <w:t>;</w:t>
-            </w:r>
-            <w:r>
-              <w:rPr>
-                <w:spacing w:val="-2"/>
-              </w:rPr>
-              <w:t xml:space="preserve"> </w:t>
-            </w:r>
-            <w:r>
-              <w:rPr>
-                <w:spacing w:val="-2"/>
-              </w:rPr>
-              <w:t>c</w:t>
-            </w:r>
-            <w:r>
-              <w:rPr>
-                <w:spacing w:val="-2"/>
-              </w:rPr>
-              <w:t>heck that the system meets reliability &amp; availability thresholds</w:t>
-            </w:r>
-            <w:r>
-              <w:rPr>
-                <w:spacing w:val="-2"/>
-              </w:rPr>
-              <w:t>;</w:t>
-            </w:r>
-            <w:r>
-              <w:rPr>
-                <w:spacing w:val="-2"/>
-              </w:rPr>
-              <w:t xml:space="preserve"> generate sufficient logs </w:t>
-            </w:r>
-            <w:r>
-              <w:rPr>
-                <w:spacing w:val="-2"/>
-              </w:rPr>
-              <w:t>for</w:t>
-            </w:r>
-            <w:r>
-              <w:rPr>
-                <w:spacing w:val="-2"/>
-              </w:rPr>
-              <w:t xml:space="preserve"> </w:t>
-            </w:r>
-            <w:r>
-              <w:rPr>
-                <w:spacing w:val="-2"/>
-              </w:rPr>
-              <w:t xml:space="preserve">error </w:t>
-            </w:r>
-            <w:r>
-              <w:rPr>
-                <w:spacing w:val="-2"/>
-              </w:rPr>
-              <w:t>diagnos</w:t>
-            </w:r>
-            <w:r>
-              <w:rPr>
-                <w:spacing w:val="-2"/>
-              </w:rPr>
-              <w:t>is</w:t>
-            </w:r>
-            <w:r>
-              <w:rPr>
-                <w:spacing w:val="-2"/>
-              </w:rPr>
-              <w:t>.</w:t>
+              <w:t>Verify long-term operational behavior over a defined observation window; check that the system meets reliability &amp; availability thresholds; generate sufficient logs for error diagnosis.</w:t>
             </w:r>
           </w:p>
         </w:tc>
@@ -9347,19 +9032,7 @@
               <w:rPr>
                 <w:spacing w:val="-2"/>
               </w:rPr>
-              <w:t xml:space="preserve"> Ingestion </w:t>
-            </w:r>
-            <w:r>
-              <w:rPr>
-                <w:spacing w:val="-2"/>
-              </w:rPr>
-              <w:t>&amp;</w:t>
-            </w:r>
-            <w:r>
-              <w:rPr>
-                <w:spacing w:val="-2"/>
-              </w:rPr>
-              <w:t xml:space="preserve"> dashboard operations experience relatively few failures.</w:t>
+              <w:t xml:space="preserve"> Ingestion &amp; dashboard operations experience relatively few failures.</w:t>
             </w:r>
           </w:p>
           <w:p>
@@ -9643,6 +9316,7 @@
                 <w:spacing w:val="-2"/>
                 <w:u w:val="single"/>
               </w:rPr>
+              <w:lastRenderedPageBreak/>
               <w:t>Test Techniques Used:</w:t>
             </w:r>
           </w:p>
@@ -9848,19 +9522,7 @@
               <w:rPr>
                 <w:spacing w:val="-2"/>
               </w:rPr>
-              <w:t xml:space="preserve">Observation window </w:t>
-            </w:r>
-            <w:r>
-              <w:rPr>
-                <w:spacing w:val="-2"/>
-              </w:rPr>
-              <w:t>&amp;</w:t>
-            </w:r>
-            <w:r>
-              <w:rPr>
-                <w:spacing w:val="-2"/>
-              </w:rPr>
-              <w:t xml:space="preserve"> acceptance thresholds are defined .</w:t>
+              <w:t>Observation window &amp; acceptance thresholds are defined .</w:t>
             </w:r>
           </w:p>
         </w:tc>
@@ -10215,16 +9877,7 @@
           <w:sz w:val="24"/>
           <w:szCs w:val="24"/>
         </w:rPr>
-        <w:t>Test Case #</w:t>
-      </w:r>
-      <w:r>
-        <w:rPr>
-          <w:b/>
-          <w:bCs/>
-          <w:sz w:val="24"/>
-          <w:szCs w:val="24"/>
-        </w:rPr>
-        <w:t>5</w:t>
+        <w:t>Test Case #5</w:t>
       </w:r>
     </w:p>
     <w:tbl>
@@ -10284,13 +9937,7 @@
               <w:rPr>
                 <w:spacing w:val="-2"/>
               </w:rPr>
-              <w:t>TC-0</w:t>
-            </w:r>
-            <w:r>
-              <w:rPr>
-                <w:spacing w:val="-2"/>
-              </w:rPr>
-              <w:t>5</w:t>
+              <w:t>TC-05</w:t>
             </w:r>
           </w:p>
         </w:tc>
@@ -10509,49 +10156,7 @@
               <w:rPr>
                 <w:spacing w:val="-2"/>
               </w:rPr>
-              <w:t>V</w:t>
-            </w:r>
-            <w:r>
-              <w:rPr>
-                <w:spacing w:val="-2"/>
-              </w:rPr>
-              <w:t>erif</w:t>
-            </w:r>
-            <w:r>
-              <w:rPr>
-                <w:spacing w:val="-2"/>
-              </w:rPr>
-              <w:t>y</w:t>
-            </w:r>
-            <w:r>
-              <w:rPr>
-                <w:spacing w:val="-2"/>
-              </w:rPr>
-              <w:t xml:space="preserve"> that prediction</w:t>
-            </w:r>
-            <w:r>
-              <w:rPr>
-                <w:spacing w:val="-2"/>
-              </w:rPr>
-              <w:t xml:space="preserve"> </w:t>
-            </w:r>
-            <w:r>
-              <w:rPr>
-                <w:spacing w:val="-2"/>
-              </w:rPr>
-              <w:t>behavior remains correct, stable, and usable across multiple counties with different historical-data characteristics</w:t>
-            </w:r>
-            <w:r>
-              <w:rPr>
-                <w:spacing w:val="-2"/>
-              </w:rPr>
-              <w:t>;</w:t>
-            </w:r>
-            <w:r>
-              <w:rPr>
-                <w:spacing w:val="-2"/>
-              </w:rPr>
-              <w:t xml:space="preserve"> </w:t>
+              <w:t xml:space="preserve">Verify that prediction behavior remains correct, stable, and usable across multiple counties with different historical-data characteristics; </w:t>
             </w:r>
             <w:r>
               <w:rPr>
@@ -10800,19 +10405,7 @@
               <w:rPr>
                 <w:spacing w:val="-2"/>
               </w:rPr>
-              <w:t>Prediction &amp; visualization execute</w:t>
-            </w:r>
-            <w:r>
-              <w:rPr>
-                <w:spacing w:val="-2"/>
-              </w:rPr>
-              <w:t>s</w:t>
-            </w:r>
-            <w:r>
-              <w:rPr>
-                <w:spacing w:val="-2"/>
-              </w:rPr>
-              <w:t xml:space="preserve"> correctly for all tested county inputs.</w:t>
+              <w:t>Prediction &amp; visualization executes correctly for all tested county inputs.</w:t>
             </w:r>
           </w:p>
           <w:p>
@@ -11257,6 +10850,7 @@
                 <w:spacing w:val="-2"/>
                 <w:u w:val="single"/>
               </w:rPr>
+              <w:lastRenderedPageBreak/>
               <w:t>Test Techniques Used:</w:t>
             </w:r>
           </w:p>
@@ -11408,13 +11002,7 @@
               <w:rPr>
                 <w:spacing w:val="-2"/>
               </w:rPr>
-              <w:t xml:space="preserve"> Combine dimensions to ensure coverage across representative combinations</w:t>
-            </w:r>
-            <w:r>
-              <w:rPr>
-                <w:spacing w:val="-2"/>
-              </w:rPr>
-              <w:t>.</w:t>
+              <w:t xml:space="preserve"> Combine dimensions to ensure coverage across representative combinations.</w:t>
             </w:r>
           </w:p>
           <w:p>
@@ -11820,6 +11408,7 @@
                 <w:spacing w:val="-2"/>
                 <w:u w:val="single"/>
               </w:rPr>
+              <w:lastRenderedPageBreak/>
               <w:t>Expected Results:</w:t>
             </w:r>
           </w:p>

</xml_diff>